<commit_message>
Lots of work on poster!
</commit_message>
<xml_diff>
--- a/idies_symposium_2017/baseball_data_facts.docx
+++ b/idies_symposium_2017/baseball_data_facts.docx
@@ -63,7 +63,13 @@
     <w:p/>
     <w:p>
       <w:r>
-        <w:t xml:space="preserve">Highest scoring game: June 28, 1971 (National Association): </w:t>
+        <w:t>Highest scoring game: June 28, 1</w:t>
+      </w:r>
+      <w:r>
+        <w:t>8</w:t>
+      </w:r>
+      <w:r>
+        <w:t xml:space="preserve">71 (National Association): </w:t>
       </w:r>
       <w:r>
         <w:t>Philadelphia Athletics 49 @ Troy Haymakers 33</w:t>
@@ -410,8 +416,6 @@
         </w:rPr>
         <w:t>AVERAGE BOX SCORE</w:t>
       </w:r>
-      <w:bookmarkStart w:id="0" w:name="_GoBack"/>
-      <w:bookmarkEnd w:id="0"/>
     </w:p>
     <w:p>
       <w:pPr>
@@ -653,7 +657,10 @@
         <w:t>0.95</w:t>
       </w:r>
     </w:p>
-    <w:p/>
+    <w:p>
+      <w:bookmarkStart w:id="0" w:name="_GoBack"/>
+      <w:bookmarkEnd w:id="0"/>
+    </w:p>
     <w:p>
       <w:pPr>
         <w:pStyle w:val="HTMLPreformatted"/>
@@ -956,6 +963,248 @@
         <w:t>148,169 total games</w:t>
       </w:r>
     </w:p>
+    <w:p/>
+    <w:p/>
+    <w:tbl>
+      <w:tblPr>
+        <w:tblStyle w:val="TableGrid"/>
+        <w:tblW w:w="0" w:type="auto"/>
+        <w:tblLook w:val="04A0" w:firstRow="1" w:lastRow="0" w:firstColumn="1" w:lastColumn="0" w:noHBand="0" w:noVBand="1"/>
+      </w:tblPr>
+      <w:tblGrid>
+        <w:gridCol w:w="2337"/>
+        <w:gridCol w:w="1438"/>
+        <w:gridCol w:w="1440"/>
+        <w:gridCol w:w="1620"/>
+      </w:tblGrid>
+      <w:tr>
+        <w:tc>
+          <w:tcPr>
+            <w:tcW w:w="2337" w:type="dxa"/>
+          </w:tcPr>
+          <w:p>
+            <w:pPr>
+              <w:rPr>
+                <w:b/>
+              </w:rPr>
+            </w:pPr>
+            <w:r>
+              <w:rPr>
+                <w:b/>
+              </w:rPr>
+              <w:t>Data type</w:t>
+            </w:r>
+          </w:p>
+        </w:tc>
+        <w:tc>
+          <w:tcPr>
+            <w:tcW w:w="1438" w:type="dxa"/>
+          </w:tcPr>
+          <w:p>
+            <w:pPr>
+              <w:rPr>
+                <w:b/>
+              </w:rPr>
+            </w:pPr>
+            <w:r>
+              <w:rPr>
+                <w:b/>
+              </w:rPr>
+              <w:t>Complete</w:t>
+            </w:r>
+          </w:p>
+        </w:tc>
+        <w:tc>
+          <w:tcPr>
+            <w:tcW w:w="1440" w:type="dxa"/>
+          </w:tcPr>
+          <w:p>
+            <w:pPr>
+              <w:rPr>
+                <w:b/>
+              </w:rPr>
+            </w:pPr>
+            <w:r>
+              <w:rPr>
+                <w:b/>
+              </w:rPr>
+              <w:t>Partial</w:t>
+            </w:r>
+          </w:p>
+        </w:tc>
+        <w:tc>
+          <w:tcPr>
+            <w:tcW w:w="1620" w:type="dxa"/>
+          </w:tcPr>
+          <w:p>
+            <w:pPr>
+              <w:rPr>
+                <w:b/>
+              </w:rPr>
+            </w:pPr>
+            <w:r>
+              <w:rPr>
+                <w:b/>
+              </w:rPr>
+              <w:t>Row count</w:t>
+            </w:r>
+          </w:p>
+        </w:tc>
+      </w:tr>
+      <w:tr>
+        <w:tc>
+          <w:tcPr>
+            <w:tcW w:w="2337" w:type="dxa"/>
+          </w:tcPr>
+          <w:p>
+            <w:r>
+              <w:t>Games</w:t>
+            </w:r>
+          </w:p>
+        </w:tc>
+        <w:tc>
+          <w:tcPr>
+            <w:tcW w:w="1438" w:type="dxa"/>
+          </w:tcPr>
+          <w:p>
+            <w:pPr>
+              <w:jc w:val="right"/>
+            </w:pPr>
+            <w:r>
+              <w:t>1901-2016</w:t>
+            </w:r>
+          </w:p>
+        </w:tc>
+        <w:tc>
+          <w:tcPr>
+            <w:tcW w:w="1440" w:type="dxa"/>
+          </w:tcPr>
+          <w:p>
+            <w:pPr>
+              <w:jc w:val="right"/>
+            </w:pPr>
+            <w:r>
+              <w:t>1874-1900</w:t>
+            </w:r>
+          </w:p>
+        </w:tc>
+        <w:tc>
+          <w:tcPr>
+            <w:tcW w:w="1620" w:type="dxa"/>
+          </w:tcPr>
+          <w:p>
+            <w:pPr>
+              <w:jc w:val="right"/>
+            </w:pPr>
+            <w:r>
+              <w:t>213,307</w:t>
+            </w:r>
+          </w:p>
+        </w:tc>
+      </w:tr>
+      <w:tr>
+        <w:tc>
+          <w:tcPr>
+            <w:tcW w:w="2337" w:type="dxa"/>
+          </w:tcPr>
+          <w:p>
+            <w:r>
+              <w:t>Events</w:t>
+            </w:r>
+          </w:p>
+        </w:tc>
+        <w:tc>
+          <w:tcPr>
+            <w:tcW w:w="1438" w:type="dxa"/>
+          </w:tcPr>
+          <w:p>
+            <w:pPr>
+              <w:jc w:val="right"/>
+            </w:pPr>
+            <w:r>
+              <w:t>1974-2016</w:t>
+            </w:r>
+          </w:p>
+        </w:tc>
+        <w:tc>
+          <w:tcPr>
+            <w:tcW w:w="1440" w:type="dxa"/>
+          </w:tcPr>
+          <w:p>
+            <w:pPr>
+              <w:jc w:val="right"/>
+            </w:pPr>
+            <w:r>
+              <w:t>1921-1973</w:t>
+            </w:r>
+          </w:p>
+        </w:tc>
+        <w:tc>
+          <w:tcPr>
+            <w:tcW w:w="1620" w:type="dxa"/>
+          </w:tcPr>
+          <w:p>
+            <w:pPr>
+              <w:jc w:val="right"/>
+            </w:pPr>
+            <w:r>
+              <w:t>~1.5 million</w:t>
+            </w:r>
+          </w:p>
+        </w:tc>
+      </w:tr>
+      <w:tr>
+        <w:tc>
+          <w:tcPr>
+            <w:tcW w:w="2337" w:type="dxa"/>
+          </w:tcPr>
+          <w:p>
+            <w:r>
+              <w:t>Pitches</w:t>
+            </w:r>
+          </w:p>
+        </w:tc>
+        <w:tc>
+          <w:tcPr>
+            <w:tcW w:w="1438" w:type="dxa"/>
+          </w:tcPr>
+          <w:p>
+            <w:pPr>
+              <w:jc w:val="right"/>
+            </w:pPr>
+            <w:r>
+              <w:t>2009-2016</w:t>
+            </w:r>
+          </w:p>
+        </w:tc>
+        <w:tc>
+          <w:tcPr>
+            <w:tcW w:w="1440" w:type="dxa"/>
+          </w:tcPr>
+          <w:p>
+            <w:pPr>
+              <w:jc w:val="right"/>
+            </w:pPr>
+            <w:r>
+              <w:t>1930-2008</w:t>
+            </w:r>
+          </w:p>
+        </w:tc>
+        <w:tc>
+          <w:tcPr>
+            <w:tcW w:w="1620" w:type="dxa"/>
+          </w:tcPr>
+          <w:p>
+            <w:pPr>
+              <w:jc w:val="right"/>
+            </w:pPr>
+            <w:r>
+              <w:t>???</w:t>
+            </w:r>
+          </w:p>
+        </w:tc>
+      </w:tr>
+    </w:tbl>
     <w:p/>
     <w:sectPr>
       <w:pgSz w:w="12240" w:h="15840"/>
@@ -1442,6 +1691,29 @@
       <w:szCs w:val="20"/>
     </w:rPr>
   </w:style>
+  <w:style w:type="table" w:styleId="TableGrid">
+    <w:name w:val="Table Grid"/>
+    <w:basedOn w:val="TableNormal"/>
+    <w:uiPriority w:val="39"/>
+    <w:rsid w:val="006C79EF"/>
+    <w:tblPr>
+      <w:tblInd w:w="0" w:type="dxa"/>
+      <w:tblBorders>
+        <w:top w:val="single" w:sz="4" w:space="0" w:color="auto"/>
+        <w:left w:val="single" w:sz="4" w:space="0" w:color="auto"/>
+        <w:bottom w:val="single" w:sz="4" w:space="0" w:color="auto"/>
+        <w:right w:val="single" w:sz="4" w:space="0" w:color="auto"/>
+        <w:insideH w:val="single" w:sz="4" w:space="0" w:color="auto"/>
+        <w:insideV w:val="single" w:sz="4" w:space="0" w:color="auto"/>
+      </w:tblBorders>
+      <w:tblCellMar>
+        <w:top w:w="0" w:type="dxa"/>
+        <w:left w:w="108" w:type="dxa"/>
+        <w:bottom w:w="0" w:type="dxa"/>
+        <w:right w:w="108" w:type="dxa"/>
+      </w:tblCellMar>
+    </w:tblPr>
+  </w:style>
 </w:styles>
 </file>
 

</xml_diff>